<commit_message>
modify pdf & docx file
</commit_message>
<xml_diff>
--- a/Semester 3/Praktikum Pemprograman Dasar 2/pertemuan 4/tugas/171111023_Tugas4.docx
+++ b/Semester 3/Praktikum Pemprograman Dasar 2/pertemuan 4/tugas/171111023_Tugas4.docx
@@ -31,6 +31,39 @@
         <w:rPr/>
         <w:t>Praktikum Pemprograman Dasar 2</w:t>
       </w:r>
+    </w:p>
+    <w:p>
+      <w:pPr>
+        <w:pStyle w:val="Normal"/>
+        <w:rPr/>
+      </w:pPr>
+      <w:r>
+        <w:rPr/>
+      </w:r>
+    </w:p>
+    <w:p>
+      <w:pPr>
+        <w:pStyle w:val="Normal"/>
+        <w:rPr/>
+      </w:pPr>
+      <w:r>
+        <w:rPr/>
+        <w:t xml:space="preserve">github link : </w:t>
+      </w:r>
+      <w:hyperlink r:id="rId2">
+        <w:r>
+          <w:rPr>
+            <w:rStyle w:val="InternetLink"/>
+          </w:rPr>
+          <w:t>https://github.com/bijancot/materikuliah/tree/master/Semester%203/Praktikum%20Pemprograman%20Dasar%202/pertemuan%204</w:t>
+        </w:r>
+      </w:hyperlink>
+      <w:hyperlink r:id="rId3">
+        <w:r>
+          <w:rPr/>
+          <w:t xml:space="preserve"> </w:t>
+        </w:r>
+      </w:hyperlink>
     </w:p>
     <w:p>
       <w:pPr>
@@ -103,8 +136,8 @@
                     </pic:cNvPicPr>
                   </pic:nvPicPr>
                   <pic:blipFill>
-                    <a:blip r:embed="rId2"/>
-                    <a:srcRect l="0" t="0" r="50379" b="47076"/>
+                    <a:blip r:embed="rId4"/>
+                    <a:srcRect l="0" t="0" r="50373" b="47069"/>
                     <a:stretch>
                       <a:fillRect/>
                     </a:stretch>
@@ -123,33 +156,6 @@
             </a:graphic>
           </wp:anchor>
         </w:drawing>
-      </w:r>
-    </w:p>
-    <w:p>
-      <w:pPr>
-        <w:pStyle w:val="Normal"/>
-        <w:rPr/>
-      </w:pPr>
-      <w:r>
-        <w:rPr/>
-      </w:r>
-    </w:p>
-    <w:p>
-      <w:pPr>
-        <w:pStyle w:val="Normal"/>
-        <w:rPr/>
-      </w:pPr>
-      <w:r>
-        <w:rPr/>
-      </w:r>
-    </w:p>
-    <w:p>
-      <w:pPr>
-        <w:pStyle w:val="Normal"/>
-        <w:rPr/>
-      </w:pPr>
-      <w:r>
-        <w:rPr/>
       </w:r>
     </w:p>
     <w:p>
@@ -554,8 +560,8 @@
                     </pic:cNvPicPr>
                   </pic:nvPicPr>
                   <pic:blipFill>
-                    <a:blip r:embed="rId3"/>
-                    <a:srcRect l="0" t="52475" r="50379" b="-10"/>
+                    <a:blip r:embed="rId5"/>
+                    <a:srcRect l="0" t="52467" r="50373" b="-10"/>
                     <a:stretch>
                       <a:fillRect/>
                     </a:stretch>
@@ -844,8 +850,8 @@
                     </pic:cNvPicPr>
                   </pic:nvPicPr>
                   <pic:blipFill>
-                    <a:blip r:embed="rId4"/>
-                    <a:srcRect l="0" t="0" r="65011" b="20131"/>
+                    <a:blip r:embed="rId6"/>
+                    <a:srcRect l="0" t="0" r="65003" b="20131"/>
                     <a:stretch>
                       <a:fillRect/>
                     </a:stretch>
@@ -1114,8 +1120,8 @@
                     </pic:cNvPicPr>
                   </pic:nvPicPr>
                   <pic:blipFill>
-                    <a:blip r:embed="rId5"/>
-                    <a:srcRect l="0" t="0" r="38003" b="0"/>
+                    <a:blip r:embed="rId7"/>
+                    <a:srcRect l="0" t="0" r="37998" b="0"/>
                     <a:stretch>
                       <a:fillRect/>
                     </a:stretch>
@@ -1137,7 +1143,11 @@
       </w:r>
       <w:r>
         <w:rPr/>
-        <w:t>3. tugaskuh.java</w:t>
+        <w:t>3</w:t>
+      </w:r>
+      <w:r>
+        <w:rPr/>
+        <w:t>. tugaskuh.java</w:t>
       </w:r>
     </w:p>
     <w:p>
@@ -1202,7 +1212,7 @@
                     </pic:cNvPicPr>
                   </pic:nvPicPr>
                   <pic:blipFill>
-                    <a:blip r:embed="rId6"/>
+                    <a:blip r:embed="rId8"/>
                     <a:stretch>
                       <a:fillRect/>
                     </a:stretch>
@@ -1401,7 +1411,7 @@
                     </pic:cNvPicPr>
                   </pic:nvPicPr>
                   <pic:blipFill>
-                    <a:blip r:embed="rId7"/>
+                    <a:blip r:embed="rId9"/>
                     <a:stretch>
                       <a:fillRect/>
                     </a:stretch>
@@ -1618,7 +1628,7 @@
                     </pic:cNvPicPr>
                   </pic:nvPicPr>
                   <pic:blipFill>
-                    <a:blip r:embed="rId8"/>
+                    <a:blip r:embed="rId10"/>
                     <a:stretch>
                       <a:fillRect/>
                     </a:stretch>
@@ -1950,7 +1960,7 @@
                     </pic:cNvPicPr>
                   </pic:nvPicPr>
                   <pic:blipFill>
-                    <a:blip r:embed="rId9"/>
+                    <a:blip r:embed="rId11"/>
                     <a:stretch>
                       <a:fillRect/>
                     </a:stretch>
@@ -1972,7 +1982,11 @@
       </w:r>
       <w:r>
         <w:rPr/>
-        <w:t xml:space="preserve">Menghapus nama dari antrian </w:t>
+        <w:t>M</w:t>
+      </w:r>
+      <w:r>
+        <w:rPr/>
+        <w:t xml:space="preserve">enghapus nama dari antrian </w:t>
       </w:r>
     </w:p>
     <w:p>
@@ -2197,7 +2211,7 @@
                     </pic:cNvPicPr>
                   </pic:nvPicPr>
                   <pic:blipFill>
-                    <a:blip r:embed="rId10"/>
+                    <a:blip r:embed="rId12"/>
                     <a:stretch>
                       <a:fillRect/>
                     </a:stretch>
@@ -2503,7 +2517,7 @@
                     </pic:cNvPicPr>
                   </pic:nvPicPr>
                   <pic:blipFill>
-                    <a:blip r:embed="rId11"/>
+                    <a:blip r:embed="rId13"/>
                     <a:stretch>
                       <a:fillRect/>
                     </a:stretch>
@@ -2711,7 +2725,7 @@
                     </pic:cNvPicPr>
                   </pic:nvPicPr>
                   <pic:blipFill>
-                    <a:blip r:embed="rId12"/>
+                    <a:blip r:embed="rId14"/>
                     <a:stretch>
                       <a:fillRect/>
                     </a:stretch>
@@ -2892,7 +2906,7 @@
                     </pic:cNvPicPr>
                   </pic:nvPicPr>
                   <pic:blipFill>
-                    <a:blip r:embed="rId13"/>
+                    <a:blip r:embed="rId15"/>
                     <a:stretch>
                       <a:fillRect/>
                     </a:stretch>
@@ -2929,6 +2943,7 @@
       <w:pgNumType w:fmt="decimal"/>
       <w:formProt w:val="false"/>
       <w:textDirection w:val="lrTb"/>
+      <w:docGrid w:type="default" w:linePitch="100" w:charSpace="0"/>
     </w:sectPr>
   </w:body>
 </w:document>
@@ -2941,15 +2956,12 @@
       <w:rPr>
         <w:rFonts w:ascii="Liberation Serif" w:hAnsi="Liberation Serif" w:eastAsia="Noto Serif CJK SC" w:cs="Lohit Devanagari"/>
         <w:kern w:val="2"/>
-        <w:sz w:val="24"/>
         <w:szCs w:val="24"/>
         <w:lang w:val="en-US" w:eastAsia="zh-CN" w:bidi="hi-IN"/>
       </w:rPr>
     </w:rPrDefault>
     <w:pPrDefault>
-      <w:pPr>
-        <w:widowControl/>
-      </w:pPr>
+      <w:pPr/>
     </w:pPrDefault>
   </w:docDefaults>
   <w:style w:type="paragraph" w:styleId="Normal">
@@ -2957,6 +2969,8 @@
     <w:qFormat/>
     <w:pPr>
       <w:widowControl/>
+      <w:bidi w:val="0"/>
+      <w:jc w:val="left"/>
     </w:pPr>
     <w:rPr>
       <w:rFonts w:ascii="Liberation Serif" w:hAnsi="Liberation Serif" w:eastAsia="Noto Serif CJK SC" w:cs="Lohit Devanagari"/>
@@ -2965,6 +2979,14 @@
       <w:sz w:val="24"/>
       <w:szCs w:val="24"/>
       <w:lang w:val="en-US" w:eastAsia="zh-CN" w:bidi="hi-IN"/>
+    </w:rPr>
+  </w:style>
+  <w:style w:type="character" w:styleId="InternetLink">
+    <w:name w:val="Internet Link"/>
+    <w:rPr>
+      <w:color w:val="000080"/>
+      <w:u w:val="single"/>
+      <w:lang w:val="zxx" w:eastAsia="zxx" w:bidi="zxx"/>
     </w:rPr>
   </w:style>
   <w:style w:type="paragraph" w:styleId="Heading">

</xml_diff>

<commit_message>
a little edit on pdf file
</commit_message>
<xml_diff>
--- a/Semester 3/Praktikum Pemprograman Dasar 2/pertemuan 4/tugas/171111023_Tugas4.docx
+++ b/Semester 3/Praktikum Pemprograman Dasar 2/pertemuan 4/tugas/171111023_Tugas4.docx
@@ -58,12 +58,10 @@
           <w:t>https://github.com/bijancot/materikuliah/tree/master/Semester%203/Praktikum%20Pemprograman%20Dasar%202/pertemuan%204</w:t>
         </w:r>
       </w:hyperlink>
-      <w:hyperlink r:id="rId3">
-        <w:r>
-          <w:rPr/>
-          <w:t xml:space="preserve"> </w:t>
-        </w:r>
-      </w:hyperlink>
+      <w:r>
+        <w:rPr/>
+        <w:t xml:space="preserve"> </w:t>
+      </w:r>
     </w:p>
     <w:p>
       <w:pPr>
@@ -136,8 +134,8 @@
                     </pic:cNvPicPr>
                   </pic:nvPicPr>
                   <pic:blipFill>
-                    <a:blip r:embed="rId4"/>
-                    <a:srcRect l="0" t="0" r="50373" b="47069"/>
+                    <a:blip r:embed="rId3"/>
+                    <a:srcRect l="0" t="0" r="50370" b="47064"/>
                     <a:stretch>
                       <a:fillRect/>
                     </a:stretch>
@@ -560,8 +558,8 @@
                     </pic:cNvPicPr>
                   </pic:nvPicPr>
                   <pic:blipFill>
-                    <a:blip r:embed="rId5"/>
-                    <a:srcRect l="0" t="52467" r="50373" b="-10"/>
+                    <a:blip r:embed="rId4"/>
+                    <a:srcRect l="0" t="52457" r="50370" b="-10"/>
                     <a:stretch>
                       <a:fillRect/>
                     </a:stretch>
@@ -850,8 +848,8 @@
                     </pic:cNvPicPr>
                   </pic:nvPicPr>
                   <pic:blipFill>
-                    <a:blip r:embed="rId6"/>
-                    <a:srcRect l="0" t="0" r="65003" b="20131"/>
+                    <a:blip r:embed="rId5"/>
+                    <a:srcRect l="0" t="0" r="64997" b="20131"/>
                     <a:stretch>
                       <a:fillRect/>
                     </a:stretch>
@@ -1120,8 +1118,8 @@
                     </pic:cNvPicPr>
                   </pic:nvPicPr>
                   <pic:blipFill>
-                    <a:blip r:embed="rId7"/>
-                    <a:srcRect l="0" t="0" r="37998" b="0"/>
+                    <a:blip r:embed="rId6"/>
+                    <a:srcRect l="0" t="0" r="37992" b="0"/>
                     <a:stretch>
                       <a:fillRect/>
                     </a:stretch>
@@ -1212,7 +1210,7 @@
                     </pic:cNvPicPr>
                   </pic:nvPicPr>
                   <pic:blipFill>
-                    <a:blip r:embed="rId8"/>
+                    <a:blip r:embed="rId7"/>
                     <a:stretch>
                       <a:fillRect/>
                     </a:stretch>
@@ -1411,7 +1409,7 @@
                     </pic:cNvPicPr>
                   </pic:nvPicPr>
                   <pic:blipFill>
-                    <a:blip r:embed="rId9"/>
+                    <a:blip r:embed="rId8"/>
                     <a:stretch>
                       <a:fillRect/>
                     </a:stretch>
@@ -1628,7 +1626,7 @@
                     </pic:cNvPicPr>
                   </pic:nvPicPr>
                   <pic:blipFill>
-                    <a:blip r:embed="rId10"/>
+                    <a:blip r:embed="rId9"/>
                     <a:stretch>
                       <a:fillRect/>
                     </a:stretch>
@@ -1960,7 +1958,7 @@
                     </pic:cNvPicPr>
                   </pic:nvPicPr>
                   <pic:blipFill>
-                    <a:blip r:embed="rId11"/>
+                    <a:blip r:embed="rId10"/>
                     <a:stretch>
                       <a:fillRect/>
                     </a:stretch>
@@ -2211,7 +2209,7 @@
                     </pic:cNvPicPr>
                   </pic:nvPicPr>
                   <pic:blipFill>
-                    <a:blip r:embed="rId12"/>
+                    <a:blip r:embed="rId11"/>
                     <a:stretch>
                       <a:fillRect/>
                     </a:stretch>
@@ -2491,6 +2489,15 @@
       </w:pPr>
       <w:r>
         <w:rPr/>
+      </w:r>
+    </w:p>
+    <w:p>
+      <w:pPr>
+        <w:pStyle w:val="Normal"/>
+        <w:rPr/>
+      </w:pPr>
+      <w:r>
+        <w:rPr/>
         <w:drawing>
           <wp:anchor behindDoc="0" distT="0" distB="0" distL="0" distR="0" simplePos="0" locked="0" layoutInCell="1" allowOverlap="1" relativeHeight="11">
             <wp:simplePos x="0" y="0"/>
@@ -2498,7 +2505,7 @@
               <wp:posOffset>26670</wp:posOffset>
             </wp:positionH>
             <wp:positionV relativeFrom="paragraph">
-              <wp:posOffset>8890</wp:posOffset>
+              <wp:posOffset>-4445</wp:posOffset>
             </wp:positionV>
             <wp:extent cx="4352290" cy="2733040"/>
             <wp:effectExtent l="0" t="0" r="0" b="0"/>
@@ -2517,7 +2524,7 @@
                     </pic:cNvPicPr>
                   </pic:nvPicPr>
                   <pic:blipFill>
-                    <a:blip r:embed="rId13"/>
+                    <a:blip r:embed="rId12"/>
                     <a:stretch>
                       <a:fillRect/>
                     </a:stretch>
@@ -2536,15 +2543,6 @@
             </a:graphic>
           </wp:anchor>
         </w:drawing>
-      </w:r>
-    </w:p>
-    <w:p>
-      <w:pPr>
-        <w:pStyle w:val="Normal"/>
-        <w:rPr/>
-      </w:pPr>
-      <w:r>
-        <w:rPr/>
       </w:r>
     </w:p>
     <w:p>
@@ -2725,7 +2723,7 @@
                     </pic:cNvPicPr>
                   </pic:nvPicPr>
                   <pic:blipFill>
-                    <a:blip r:embed="rId14"/>
+                    <a:blip r:embed="rId13"/>
                     <a:stretch>
                       <a:fillRect/>
                     </a:stretch>
@@ -2906,7 +2904,7 @@
                     </pic:cNvPicPr>
                   </pic:nvPicPr>
                   <pic:blipFill>
-                    <a:blip r:embed="rId15"/>
+                    <a:blip r:embed="rId14"/>
                     <a:stretch>
                       <a:fillRect/>
                     </a:stretch>
@@ -2956,6 +2954,7 @@
       <w:rPr>
         <w:rFonts w:ascii="Liberation Serif" w:hAnsi="Liberation Serif" w:eastAsia="Noto Serif CJK SC" w:cs="Lohit Devanagari"/>
         <w:kern w:val="2"/>
+        <w:sz w:val="20"/>
         <w:szCs w:val="24"/>
         <w:lang w:val="en-US" w:eastAsia="zh-CN" w:bidi="hi-IN"/>
       </w:rPr>
@@ -2988,6 +2987,16 @@
       <w:u w:val="single"/>
       <w:lang w:val="zxx" w:eastAsia="zxx" w:bidi="zxx"/>
     </w:rPr>
+  </w:style>
+  <w:style w:type="character" w:styleId="ListLabel1">
+    <w:name w:val="ListLabel 1"/>
+    <w:qFormat/>
+    <w:rPr/>
+  </w:style>
+  <w:style w:type="character" w:styleId="ListLabel2">
+    <w:name w:val="ListLabel 2"/>
+    <w:qFormat/>
+    <w:rPr/>
   </w:style>
   <w:style w:type="paragraph" w:styleId="Heading">
     <w:name w:val="Heading"/>

</xml_diff>